<commit_message>
Remove placeholder section for agency collaboration
Agency collaboration has been implemented on the APG breakdown pages
</commit_message>
<xml_diff>
--- a/src/resources/templates/docx/Summary_Report_Template.docx
+++ b/src/resources/templates/docx/Summary_Report_Template.docx
@@ -71,7 +71,27 @@
                 <w:szCs w:val="36"/>
                 <w:u w:val="single"/>
               </w:rPr>
-              <w:t>Goal Status across {{agency_name}}</w:t>
+              <w:t>Goal Status across {{</w:t>
+            </w:r>
+            <w:proofErr w:type="spellStart"/>
+            <w:r>
+              <w:rPr>
+                <w:rFonts w:ascii="Roboto" w:hAnsi="Roboto"/>
+                <w:sz w:val="36"/>
+                <w:szCs w:val="36"/>
+                <w:u w:val="single"/>
+              </w:rPr>
+              <w:t>agency_name</w:t>
+            </w:r>
+            <w:proofErr w:type="spellEnd"/>
+            <w:r>
+              <w:rPr>
+                <w:rFonts w:ascii="Roboto" w:hAnsi="Roboto"/>
+                <w:sz w:val="36"/>
+                <w:szCs w:val="36"/>
+                <w:u w:val="single"/>
+              </w:rPr>
+              <w:t>}}</w:t>
             </w:r>
           </w:p>
         </w:tc>
@@ -309,7 +329,25 @@
                 <w:b/>
                 <w:bCs/>
               </w:rPr>
-              <w:t>{{previous_quarter_and_year}}</w:t>
+              <w:t>{{</w:t>
+            </w:r>
+            <w:proofErr w:type="spellStart"/>
+            <w:r>
+              <w:rPr>
+                <w:rFonts w:ascii="Roboto" w:hAnsi="Roboto"/>
+                <w:b/>
+                <w:bCs/>
+              </w:rPr>
+              <w:t>previous_quarter_and_year</w:t>
+            </w:r>
+            <w:proofErr w:type="spellEnd"/>
+            <w:r>
+              <w:rPr>
+                <w:rFonts w:ascii="Roboto" w:hAnsi="Roboto"/>
+                <w:b/>
+                <w:bCs/>
+              </w:rPr>
+              <w:t>}}</w:t>
             </w:r>
           </w:p>
         </w:tc>
@@ -332,7 +370,25 @@
                 <w:b/>
                 <w:bCs/>
               </w:rPr>
-              <w:t>{{current_quarter_and_year}}</w:t>
+              <w:t>{{</w:t>
+            </w:r>
+            <w:proofErr w:type="spellStart"/>
+            <w:r>
+              <w:rPr>
+                <w:rFonts w:ascii="Roboto" w:hAnsi="Roboto"/>
+                <w:b/>
+                <w:bCs/>
+              </w:rPr>
+              <w:t>current_quarter_and_year</w:t>
+            </w:r>
+            <w:proofErr w:type="spellEnd"/>
+            <w:r>
+              <w:rPr>
+                <w:rFonts w:ascii="Roboto" w:hAnsi="Roboto"/>
+                <w:b/>
+                <w:bCs/>
+              </w:rPr>
+              <w:t>}}</w:t>
             </w:r>
           </w:p>
         </w:tc>
@@ -362,8 +418,17 @@
                 <w:b/>
                 <w:bCs/>
               </w:rPr>
-              <w:t>in goal_status_table</w:t>
-            </w:r>
+              <w:t xml:space="preserve">in </w:t>
+            </w:r>
+            <w:proofErr w:type="spellStart"/>
+            <w:r>
+              <w:rPr>
+                <w:b/>
+                <w:bCs/>
+              </w:rPr>
+              <w:t>goal_status_table</w:t>
+            </w:r>
+            <w:proofErr w:type="spellEnd"/>
             <w:r>
               <w:rPr>
                 <w:b/>
@@ -387,7 +452,25 @@
               </w:rPr>
             </w:pPr>
             <w:r>
-              <w:t xml:space="preserve"> {%tc for col in item.cols %}</w:t>
+              <w:t xml:space="preserve"> {%</w:t>
+            </w:r>
+            <w:proofErr w:type="spellStart"/>
+            <w:r>
+              <w:t>tc</w:t>
+            </w:r>
+            <w:proofErr w:type="spellEnd"/>
+            <w:r>
+              <w:t xml:space="preserve"> for col in </w:t>
+            </w:r>
+            <w:proofErr w:type="spellStart"/>
+            <w:proofErr w:type="gramStart"/>
+            <w:r>
+              <w:t>item.cols</w:t>
+            </w:r>
+            <w:proofErr w:type="spellEnd"/>
+            <w:proofErr w:type="gramEnd"/>
+            <w:r>
+              <w:t xml:space="preserve"> %}</w:t>
             </w:r>
           </w:p>
         </w:tc>
@@ -402,8 +485,13 @@
                 <w:rFonts w:ascii="Roboto" w:hAnsi="Roboto"/>
               </w:rPr>
             </w:pPr>
-            <w:r>
-              <w:t>{{ col }}</w:t>
+            <w:proofErr w:type="gramStart"/>
+            <w:r>
+              <w:t>{{ col</w:t>
+            </w:r>
+            <w:proofErr w:type="gramEnd"/>
+            <w:r>
+              <w:t xml:space="preserve"> }}</w:t>
             </w:r>
           </w:p>
         </w:tc>
@@ -419,7 +507,23 @@
               </w:rPr>
             </w:pPr>
             <w:r>
-              <w:t xml:space="preserve"> {%tc endfor %}</w:t>
+              <w:t xml:space="preserve"> {%</w:t>
+            </w:r>
+            <w:proofErr w:type="spellStart"/>
+            <w:r>
+              <w:t>tc</w:t>
+            </w:r>
+            <w:proofErr w:type="spellEnd"/>
+            <w:r>
+              <w:t xml:space="preserve"> </w:t>
+            </w:r>
+            <w:proofErr w:type="spellStart"/>
+            <w:r>
+              <w:t>endfor</w:t>
+            </w:r>
+            <w:proofErr w:type="spellEnd"/>
+            <w:r>
+              <w:t xml:space="preserve"> %}</w:t>
             </w:r>
           </w:p>
         </w:tc>
@@ -441,7 +545,23 @@
                 <w:b/>
                 <w:bCs/>
               </w:rPr>
-              <w:t>{%tr endfor %}</w:t>
+              <w:t xml:space="preserve">{%tr </w:t>
+            </w:r>
+            <w:proofErr w:type="spellStart"/>
+            <w:r>
+              <w:rPr>
+                <w:b/>
+                <w:bCs/>
+              </w:rPr>
+              <w:t>endfor</w:t>
+            </w:r>
+            <w:proofErr w:type="spellEnd"/>
+            <w:r>
+              <w:rPr>
+                <w:b/>
+                <w:bCs/>
+              </w:rPr>
+              <w:t xml:space="preserve"> %}</w:t>
             </w:r>
           </w:p>
         </w:tc>
@@ -711,7 +831,43 @@
                 <w:b/>
                 <w:bCs/>
               </w:rPr>
-              <w:t xml:space="preserve"> in {{ current_quarter_and_year}}</w:t>
+              <w:t xml:space="preserve"> in </w:t>
+            </w:r>
+            <w:proofErr w:type="gramStart"/>
+            <w:r>
+              <w:rPr>
+                <w:rFonts w:ascii="Roboto" w:hAnsi="Roboto"/>
+                <w:b/>
+                <w:bCs/>
+              </w:rPr>
+              <w:t xml:space="preserve">{{ </w:t>
+            </w:r>
+            <w:proofErr w:type="spellStart"/>
+            <w:r>
+              <w:rPr>
+                <w:rFonts w:ascii="Roboto" w:hAnsi="Roboto"/>
+                <w:b/>
+                <w:bCs/>
+              </w:rPr>
+              <w:t>current</w:t>
+            </w:r>
+            <w:proofErr w:type="gramEnd"/>
+            <w:r>
+              <w:rPr>
+                <w:rFonts w:ascii="Roboto" w:hAnsi="Roboto"/>
+                <w:b/>
+                <w:bCs/>
+              </w:rPr>
+              <w:t>_quarter_and_year</w:t>
+            </w:r>
+            <w:proofErr w:type="spellEnd"/>
+            <w:r>
+              <w:rPr>
+                <w:rFonts w:ascii="Roboto" w:hAnsi="Roboto"/>
+                <w:b/>
+                <w:bCs/>
+              </w:rPr>
+              <w:t>}}</w:t>
             </w:r>
           </w:p>
         </w:tc>
@@ -738,7 +894,23 @@
                 <w:b/>
                 <w:bCs/>
               </w:rPr>
-              <w:t>{%tr for item in challenge_count_table %}</w:t>
+              <w:t xml:space="preserve">{%tr for item in </w:t>
+            </w:r>
+            <w:proofErr w:type="spellStart"/>
+            <w:r>
+              <w:rPr>
+                <w:b/>
+                <w:bCs/>
+              </w:rPr>
+              <w:t>challenge_count_table</w:t>
+            </w:r>
+            <w:proofErr w:type="spellEnd"/>
+            <w:r>
+              <w:rPr>
+                <w:b/>
+                <w:bCs/>
+              </w:rPr>
+              <w:t xml:space="preserve"> %}</w:t>
             </w:r>
           </w:p>
         </w:tc>
@@ -758,8 +930,13 @@
                 <w:rFonts w:ascii="Roboto" w:hAnsi="Roboto"/>
               </w:rPr>
             </w:pPr>
-            <w:r>
-              <w:t>{{ item.col.name }}</w:t>
+            <w:proofErr w:type="gramStart"/>
+            <w:r>
+              <w:t>{{ item.col.name</w:t>
+            </w:r>
+            <w:proofErr w:type="gramEnd"/>
+            <w:r>
+              <w:t xml:space="preserve"> }}</w:t>
             </w:r>
           </w:p>
         </w:tc>
@@ -774,8 +951,21 @@
                 <w:rFonts w:ascii="Roboto" w:hAnsi="Roboto"/>
               </w:rPr>
             </w:pPr>
-            <w:r>
-              <w:t>{{ item.col.count }}</w:t>
+            <w:proofErr w:type="gramStart"/>
+            <w:r>
+              <w:t xml:space="preserve">{{ </w:t>
+            </w:r>
+            <w:proofErr w:type="spellStart"/>
+            <w:r>
+              <w:t>item.col</w:t>
+            </w:r>
+            <w:proofErr w:type="gramEnd"/>
+            <w:r>
+              <w:t>.count</w:t>
+            </w:r>
+            <w:proofErr w:type="spellEnd"/>
+            <w:r>
+              <w:t xml:space="preserve"> }}</w:t>
             </w:r>
           </w:p>
         </w:tc>
@@ -801,7 +991,23 @@
                 <w:b/>
                 <w:bCs/>
               </w:rPr>
-              <w:t>{%tr endfor %}</w:t>
+              <w:t xml:space="preserve">{%tr </w:t>
+            </w:r>
+            <w:proofErr w:type="spellStart"/>
+            <w:r>
+              <w:rPr>
+                <w:b/>
+                <w:bCs/>
+              </w:rPr>
+              <w:t>endfor</w:t>
+            </w:r>
+            <w:proofErr w:type="spellEnd"/>
+            <w:r>
+              <w:rPr>
+                <w:b/>
+                <w:bCs/>
+              </w:rPr>
+              <w:t xml:space="preserve"> %}</w:t>
             </w:r>
           </w:p>
         </w:tc>
@@ -1065,54 +1271,6 @@
           <w:rFonts w:ascii="Roboto" w:hAnsi="Roboto"/>
         </w:rPr>
       </w:pPr>
-    </w:p>
-    <w:p>
-      <w:pPr>
-        <w:rPr>
-          <w:rFonts w:ascii="Roboto" w:hAnsi="Roboto"/>
-        </w:rPr>
-      </w:pPr>
-      <w:r>
-        <w:rPr>
-          <w:rFonts w:ascii="Roboto" w:hAnsi="Roboto"/>
-        </w:rPr>
-        <w:br w:type="page"/>
-      </w:r>
-    </w:p>
-    <w:p>
-      <w:pPr>
-        <w:pStyle w:val="Heading1"/>
-        <w:rPr>
-          <w:rFonts w:ascii="Roboto" w:hAnsi="Roboto"/>
-        </w:rPr>
-      </w:pPr>
-      <w:r>
-        <w:rPr>
-          <w:rFonts w:ascii="Roboto" w:hAnsi="Roboto"/>
-        </w:rPr>
-        <w:lastRenderedPageBreak/>
-        <w:t>Cross-agency collaboration</w:t>
-      </w:r>
-    </w:p>
-    <w:p>
-      <w:pPr>
-        <w:rPr>
-          <w:rFonts w:ascii="Roboto" w:hAnsi="Roboto"/>
-        </w:rPr>
-      </w:pPr>
-    </w:p>
-    <w:p>
-      <w:pPr>
-        <w:rPr>
-          <w:rFonts w:ascii="Roboto" w:hAnsi="Roboto"/>
-        </w:rPr>
-      </w:pPr>
-      <w:r>
-        <w:rPr>
-          <w:rFonts w:ascii="Roboto" w:hAnsi="Roboto"/>
-        </w:rPr>
-        <w:t>Agency collaboration figures and metrics go here.</w:t>
-      </w:r>
     </w:p>
     <w:sectPr>
       <w:pgSz w:w="12240" w:h="15840"/>

</xml_diff>

<commit_message>
Add page numbers to output document
Surprisingly, this was as easy as adding page numbers to the Summary_Report_Template document, and they are automatically updated as the APG breakdown pages are added.
</commit_message>
<xml_diff>
--- a/src/resources/templates/docx/Summary_Report_Template.docx
+++ b/src/resources/templates/docx/Summary_Report_Template.docx
@@ -1273,6 +1273,12 @@
       </w:pPr>
     </w:p>
     <w:sectPr>
+      <w:headerReference w:type="even" r:id="rId11"/>
+      <w:headerReference w:type="default" r:id="rId12"/>
+      <w:footerReference w:type="even" r:id="rId13"/>
+      <w:footerReference w:type="default" r:id="rId14"/>
+      <w:headerReference w:type="first" r:id="rId15"/>
+      <w:footerReference w:type="first" r:id="rId16"/>
       <w:pgSz w:w="12240" w:h="15840"/>
       <w:pgMar w:top="1440" w:right="1440" w:bottom="1440" w:left="1440" w:header="720" w:footer="720" w:gutter="0"/>
       <w:cols w:space="720"/>
@@ -1307,6 +1313,78 @@
 </w:endnotes>
 </file>
 
+<file path=word/footer1.xml><?xml version="1.0" encoding="utf-8"?>
+<w:ftr xmlns:wpc="http://schemas.microsoft.com/office/word/2010/wordprocessingCanvas" xmlns:cx="http://schemas.microsoft.com/office/drawing/2014/chartex" xmlns:cx1="http://schemas.microsoft.com/office/drawing/2015/9/8/chartex" xmlns:cx2="http://schemas.microsoft.com/office/drawing/2015/10/21/chartex" xmlns:cx3="http://schemas.microsoft.com/office/drawing/2016/5/9/chartex" xmlns:cx4="http://schemas.microsoft.com/office/drawing/2016/5/10/chartex" xmlns:cx5="http://schemas.microsoft.com/office/drawing/2016/5/11/chartex" xmlns:cx6="http://schemas.microsoft.com/office/drawing/2016/5/12/chartex" xmlns:cx7="http://schemas.microsoft.com/office/drawing/2016/5/13/chartex" xmlns:cx8="http://schemas.microsoft.com/office/drawing/2016/5/14/chartex" xmlns:mc="http://schemas.openxmlformats.org/markup-compatibility/2006" xmlns:aink="http://schemas.microsoft.com/office/drawing/2016/ink" xmlns:am3d="http://schemas.microsoft.com/office/drawing/2017/model3d" xmlns:o="urn:schemas-microsoft-com:office:office" xmlns:r="http://schemas.openxmlformats.org/officeDocument/2006/relationships" xmlns:m="http://schemas.openxmlformats.org/officeDocument/2006/math" xmlns:v="urn:schemas-microsoft-com:vml" xmlns:wp14="http://schemas.microsoft.com/office/word/2010/wordprocessingDrawing" xmlns:wp="http://schemas.openxmlformats.org/drawingml/2006/wordprocessingDrawing" xmlns:w10="urn:schemas-microsoft-com:office:word" xmlns:w="http://schemas.openxmlformats.org/wordprocessingml/2006/main" xmlns:w14="http://schemas.microsoft.com/office/word/2010/wordml" xmlns:w15="http://schemas.microsoft.com/office/word/2012/wordml" xmlns:w16cex="http://schemas.microsoft.com/office/word/2018/wordml/cex" xmlns:w16cid="http://schemas.microsoft.com/office/word/2016/wordml/cid" xmlns:w16="http://schemas.microsoft.com/office/word/2018/wordml" xmlns:w16sdtdh="http://schemas.microsoft.com/office/word/2020/wordml/sdtdatahash" xmlns:w16se="http://schemas.microsoft.com/office/word/2015/wordml/symex" xmlns:wpg="http://schemas.microsoft.com/office/word/2010/wordprocessingGroup" xmlns:wpi="http://schemas.microsoft.com/office/word/2010/wordprocessingInk" xmlns:wne="http://schemas.microsoft.com/office/word/2006/wordml" xmlns:wps="http://schemas.microsoft.com/office/word/2010/wordprocessingShape" mc:Ignorable="w14 w15 w16se w16cid w16 w16cex w16sdtdh wp14">
+  <w:p>
+    <w:pPr>
+      <w:pStyle w:val="Footer"/>
+    </w:pPr>
+  </w:p>
+</w:ftr>
+</file>
+
+<file path=word/footer2.xml><?xml version="1.0" encoding="utf-8"?>
+<w:ftr xmlns:wpc="http://schemas.microsoft.com/office/word/2010/wordprocessingCanvas" xmlns:cx="http://schemas.microsoft.com/office/drawing/2014/chartex" xmlns:cx1="http://schemas.microsoft.com/office/drawing/2015/9/8/chartex" xmlns:cx2="http://schemas.microsoft.com/office/drawing/2015/10/21/chartex" xmlns:cx3="http://schemas.microsoft.com/office/drawing/2016/5/9/chartex" xmlns:cx4="http://schemas.microsoft.com/office/drawing/2016/5/10/chartex" xmlns:cx5="http://schemas.microsoft.com/office/drawing/2016/5/11/chartex" xmlns:cx6="http://schemas.microsoft.com/office/drawing/2016/5/12/chartex" xmlns:cx7="http://schemas.microsoft.com/office/drawing/2016/5/13/chartex" xmlns:cx8="http://schemas.microsoft.com/office/drawing/2016/5/14/chartex" xmlns:mc="http://schemas.openxmlformats.org/markup-compatibility/2006" xmlns:aink="http://schemas.microsoft.com/office/drawing/2016/ink" xmlns:am3d="http://schemas.microsoft.com/office/drawing/2017/model3d" xmlns:o="urn:schemas-microsoft-com:office:office" xmlns:r="http://schemas.openxmlformats.org/officeDocument/2006/relationships" xmlns:m="http://schemas.openxmlformats.org/officeDocument/2006/math" xmlns:v="urn:schemas-microsoft-com:vml" xmlns:wp14="http://schemas.microsoft.com/office/word/2010/wordprocessingDrawing" xmlns:wp="http://schemas.openxmlformats.org/drawingml/2006/wordprocessingDrawing" xmlns:w10="urn:schemas-microsoft-com:office:word" xmlns:w="http://schemas.openxmlformats.org/wordprocessingml/2006/main" xmlns:w14="http://schemas.microsoft.com/office/word/2010/wordml" xmlns:w15="http://schemas.microsoft.com/office/word/2012/wordml" xmlns:w16cex="http://schemas.microsoft.com/office/word/2018/wordml/cex" xmlns:w16cid="http://schemas.microsoft.com/office/word/2016/wordml/cid" xmlns:w16="http://schemas.microsoft.com/office/word/2018/wordml" xmlns:w16sdtdh="http://schemas.microsoft.com/office/word/2020/wordml/sdtdatahash" xmlns:w16se="http://schemas.microsoft.com/office/word/2015/wordml/symex" xmlns:wpg="http://schemas.microsoft.com/office/word/2010/wordprocessingGroup" xmlns:wpi="http://schemas.microsoft.com/office/word/2010/wordprocessingInk" xmlns:wne="http://schemas.microsoft.com/office/word/2006/wordml" xmlns:wps="http://schemas.microsoft.com/office/word/2010/wordprocessingShape" mc:Ignorable="w14 w15 w16se w16cid w16 w16cex w16sdtdh wp14">
+  <w:sdt>
+    <w:sdtPr>
+      <w:id w:val="461304348"/>
+      <w:docPartObj>
+        <w:docPartGallery w:val="Page Numbers (Bottom of Page)"/>
+        <w:docPartUnique/>
+      </w:docPartObj>
+    </w:sdtPr>
+    <w:sdtEndPr>
+      <w:rPr>
+        <w:noProof/>
+      </w:rPr>
+    </w:sdtEndPr>
+    <w:sdtContent>
+      <w:p>
+        <w:pPr>
+          <w:pStyle w:val="Footer"/>
+        </w:pPr>
+        <w:r>
+          <w:fldChar w:fldCharType="begin"/>
+        </w:r>
+        <w:r>
+          <w:instrText xml:space="preserve"> PAGE   \* MERGEFORMAT </w:instrText>
+        </w:r>
+        <w:r>
+          <w:fldChar w:fldCharType="separate"/>
+        </w:r>
+        <w:r>
+          <w:rPr>
+            <w:noProof/>
+          </w:rPr>
+          <w:t>2</w:t>
+        </w:r>
+        <w:r>
+          <w:rPr>
+            <w:noProof/>
+          </w:rPr>
+          <w:fldChar w:fldCharType="end"/>
+        </w:r>
+      </w:p>
+    </w:sdtContent>
+  </w:sdt>
+  <w:p>
+    <w:pPr>
+      <w:pStyle w:val="Footer"/>
+    </w:pPr>
+  </w:p>
+</w:ftr>
+</file>
+
+<file path=word/footer3.xml><?xml version="1.0" encoding="utf-8"?>
+<w:ftr xmlns:wpc="http://schemas.microsoft.com/office/word/2010/wordprocessingCanvas" xmlns:cx="http://schemas.microsoft.com/office/drawing/2014/chartex" xmlns:cx1="http://schemas.microsoft.com/office/drawing/2015/9/8/chartex" xmlns:cx2="http://schemas.microsoft.com/office/drawing/2015/10/21/chartex" xmlns:cx3="http://schemas.microsoft.com/office/drawing/2016/5/9/chartex" xmlns:cx4="http://schemas.microsoft.com/office/drawing/2016/5/10/chartex" xmlns:cx5="http://schemas.microsoft.com/office/drawing/2016/5/11/chartex" xmlns:cx6="http://schemas.microsoft.com/office/drawing/2016/5/12/chartex" xmlns:cx7="http://schemas.microsoft.com/office/drawing/2016/5/13/chartex" xmlns:cx8="http://schemas.microsoft.com/office/drawing/2016/5/14/chartex" xmlns:mc="http://schemas.openxmlformats.org/markup-compatibility/2006" xmlns:aink="http://schemas.microsoft.com/office/drawing/2016/ink" xmlns:am3d="http://schemas.microsoft.com/office/drawing/2017/model3d" xmlns:o="urn:schemas-microsoft-com:office:office" xmlns:r="http://schemas.openxmlformats.org/officeDocument/2006/relationships" xmlns:m="http://schemas.openxmlformats.org/officeDocument/2006/math" xmlns:v="urn:schemas-microsoft-com:vml" xmlns:wp14="http://schemas.microsoft.com/office/word/2010/wordprocessingDrawing" xmlns:wp="http://schemas.openxmlformats.org/drawingml/2006/wordprocessingDrawing" xmlns:w10="urn:schemas-microsoft-com:office:word" xmlns:w="http://schemas.openxmlformats.org/wordprocessingml/2006/main" xmlns:w14="http://schemas.microsoft.com/office/word/2010/wordml" xmlns:w15="http://schemas.microsoft.com/office/word/2012/wordml" xmlns:w16cex="http://schemas.microsoft.com/office/word/2018/wordml/cex" xmlns:w16cid="http://schemas.microsoft.com/office/word/2016/wordml/cid" xmlns:w16="http://schemas.microsoft.com/office/word/2018/wordml" xmlns:w16sdtdh="http://schemas.microsoft.com/office/word/2020/wordml/sdtdatahash" xmlns:w16se="http://schemas.microsoft.com/office/word/2015/wordml/symex" xmlns:wpg="http://schemas.microsoft.com/office/word/2010/wordprocessingGroup" xmlns:wpi="http://schemas.microsoft.com/office/word/2010/wordprocessingInk" xmlns:wne="http://schemas.microsoft.com/office/word/2006/wordml" xmlns:wps="http://schemas.microsoft.com/office/word/2010/wordprocessingShape" mc:Ignorable="w14 w15 w16se w16cid w16 w16cex w16sdtdh wp14">
+  <w:p>
+    <w:pPr>
+      <w:pStyle w:val="Footer"/>
+    </w:pPr>
+  </w:p>
+</w:ftr>
+</file>
+
 <file path=word/footnotes.xml><?xml version="1.0" encoding="utf-8"?>
 <w:footnotes xmlns:wpc="http://schemas.microsoft.com/office/word/2010/wordprocessingCanvas" xmlns:cx="http://schemas.microsoft.com/office/drawing/2014/chartex" xmlns:cx1="http://schemas.microsoft.com/office/drawing/2015/9/8/chartex" xmlns:cx2="http://schemas.microsoft.com/office/drawing/2015/10/21/chartex" xmlns:cx3="http://schemas.microsoft.com/office/drawing/2016/5/9/chartex" xmlns:cx4="http://schemas.microsoft.com/office/drawing/2016/5/10/chartex" xmlns:cx5="http://schemas.microsoft.com/office/drawing/2016/5/11/chartex" xmlns:cx6="http://schemas.microsoft.com/office/drawing/2016/5/12/chartex" xmlns:cx7="http://schemas.microsoft.com/office/drawing/2016/5/13/chartex" xmlns:cx8="http://schemas.microsoft.com/office/drawing/2016/5/14/chartex" xmlns:mc="http://schemas.openxmlformats.org/markup-compatibility/2006" xmlns:aink="http://schemas.microsoft.com/office/drawing/2016/ink" xmlns:am3d="http://schemas.microsoft.com/office/drawing/2017/model3d" xmlns:o="urn:schemas-microsoft-com:office:office" xmlns:r="http://schemas.openxmlformats.org/officeDocument/2006/relationships" xmlns:m="http://schemas.openxmlformats.org/officeDocument/2006/math" xmlns:v="urn:schemas-microsoft-com:vml" xmlns:wp14="http://schemas.microsoft.com/office/word/2010/wordprocessingDrawing" xmlns:wp="http://schemas.openxmlformats.org/drawingml/2006/wordprocessingDrawing" xmlns:w10="urn:schemas-microsoft-com:office:word" xmlns:w="http://schemas.openxmlformats.org/wordprocessingml/2006/main" xmlns:w14="http://schemas.microsoft.com/office/word/2010/wordml" xmlns:w15="http://schemas.microsoft.com/office/word/2012/wordml" xmlns:w16cex="http://schemas.microsoft.com/office/word/2018/wordml/cex" xmlns:w16cid="http://schemas.microsoft.com/office/word/2016/wordml/cid" xmlns:w16="http://schemas.microsoft.com/office/word/2018/wordml" xmlns:w16sdtdh="http://schemas.microsoft.com/office/word/2020/wordml/sdtdatahash" xmlns:w16se="http://schemas.microsoft.com/office/word/2015/wordml/symex" xmlns:wpg="http://schemas.microsoft.com/office/word/2010/wordprocessingGroup" xmlns:wpi="http://schemas.microsoft.com/office/word/2010/wordprocessingInk" xmlns:wne="http://schemas.microsoft.com/office/word/2006/wordml" xmlns:wps="http://schemas.microsoft.com/office/word/2010/wordprocessingShape" mc:Ignorable="w14 w15 w16se w16cid w16 w16cex w16sdtdh wp14">
   <w:footnote w:type="separator" w:id="-1">
@@ -1330,6 +1408,36 @@
     </w:p>
   </w:footnote>
 </w:footnotes>
+</file>
+
+<file path=word/header1.xml><?xml version="1.0" encoding="utf-8"?>
+<w:hdr xmlns:wpc="http://schemas.microsoft.com/office/word/2010/wordprocessingCanvas" xmlns:cx="http://schemas.microsoft.com/office/drawing/2014/chartex" xmlns:cx1="http://schemas.microsoft.com/office/drawing/2015/9/8/chartex" xmlns:cx2="http://schemas.microsoft.com/office/drawing/2015/10/21/chartex" xmlns:cx3="http://schemas.microsoft.com/office/drawing/2016/5/9/chartex" xmlns:cx4="http://schemas.microsoft.com/office/drawing/2016/5/10/chartex" xmlns:cx5="http://schemas.microsoft.com/office/drawing/2016/5/11/chartex" xmlns:cx6="http://schemas.microsoft.com/office/drawing/2016/5/12/chartex" xmlns:cx7="http://schemas.microsoft.com/office/drawing/2016/5/13/chartex" xmlns:cx8="http://schemas.microsoft.com/office/drawing/2016/5/14/chartex" xmlns:mc="http://schemas.openxmlformats.org/markup-compatibility/2006" xmlns:aink="http://schemas.microsoft.com/office/drawing/2016/ink" xmlns:am3d="http://schemas.microsoft.com/office/drawing/2017/model3d" xmlns:o="urn:schemas-microsoft-com:office:office" xmlns:r="http://schemas.openxmlformats.org/officeDocument/2006/relationships" xmlns:m="http://schemas.openxmlformats.org/officeDocument/2006/math" xmlns:v="urn:schemas-microsoft-com:vml" xmlns:wp14="http://schemas.microsoft.com/office/word/2010/wordprocessingDrawing" xmlns:wp="http://schemas.openxmlformats.org/drawingml/2006/wordprocessingDrawing" xmlns:w10="urn:schemas-microsoft-com:office:word" xmlns:w="http://schemas.openxmlformats.org/wordprocessingml/2006/main" xmlns:w14="http://schemas.microsoft.com/office/word/2010/wordml" xmlns:w15="http://schemas.microsoft.com/office/word/2012/wordml" xmlns:w16cex="http://schemas.microsoft.com/office/word/2018/wordml/cex" xmlns:w16cid="http://schemas.microsoft.com/office/word/2016/wordml/cid" xmlns:w16="http://schemas.microsoft.com/office/word/2018/wordml" xmlns:w16sdtdh="http://schemas.microsoft.com/office/word/2020/wordml/sdtdatahash" xmlns:w16se="http://schemas.microsoft.com/office/word/2015/wordml/symex" xmlns:wpg="http://schemas.microsoft.com/office/word/2010/wordprocessingGroup" xmlns:wpi="http://schemas.microsoft.com/office/word/2010/wordprocessingInk" xmlns:wne="http://schemas.microsoft.com/office/word/2006/wordml" xmlns:wps="http://schemas.microsoft.com/office/word/2010/wordprocessingShape" mc:Ignorable="w14 w15 w16se w16cid w16 w16cex w16sdtdh wp14">
+  <w:p>
+    <w:pPr>
+      <w:pStyle w:val="Header"/>
+    </w:pPr>
+  </w:p>
+</w:hdr>
+</file>
+
+<file path=word/header2.xml><?xml version="1.0" encoding="utf-8"?>
+<w:hdr xmlns:wpc="http://schemas.microsoft.com/office/word/2010/wordprocessingCanvas" xmlns:cx="http://schemas.microsoft.com/office/drawing/2014/chartex" xmlns:cx1="http://schemas.microsoft.com/office/drawing/2015/9/8/chartex" xmlns:cx2="http://schemas.microsoft.com/office/drawing/2015/10/21/chartex" xmlns:cx3="http://schemas.microsoft.com/office/drawing/2016/5/9/chartex" xmlns:cx4="http://schemas.microsoft.com/office/drawing/2016/5/10/chartex" xmlns:cx5="http://schemas.microsoft.com/office/drawing/2016/5/11/chartex" xmlns:cx6="http://schemas.microsoft.com/office/drawing/2016/5/12/chartex" xmlns:cx7="http://schemas.microsoft.com/office/drawing/2016/5/13/chartex" xmlns:cx8="http://schemas.microsoft.com/office/drawing/2016/5/14/chartex" xmlns:mc="http://schemas.openxmlformats.org/markup-compatibility/2006" xmlns:aink="http://schemas.microsoft.com/office/drawing/2016/ink" xmlns:am3d="http://schemas.microsoft.com/office/drawing/2017/model3d" xmlns:o="urn:schemas-microsoft-com:office:office" xmlns:r="http://schemas.openxmlformats.org/officeDocument/2006/relationships" xmlns:m="http://schemas.openxmlformats.org/officeDocument/2006/math" xmlns:v="urn:schemas-microsoft-com:vml" xmlns:wp14="http://schemas.microsoft.com/office/word/2010/wordprocessingDrawing" xmlns:wp="http://schemas.openxmlformats.org/drawingml/2006/wordprocessingDrawing" xmlns:w10="urn:schemas-microsoft-com:office:word" xmlns:w="http://schemas.openxmlformats.org/wordprocessingml/2006/main" xmlns:w14="http://schemas.microsoft.com/office/word/2010/wordml" xmlns:w15="http://schemas.microsoft.com/office/word/2012/wordml" xmlns:w16cex="http://schemas.microsoft.com/office/word/2018/wordml/cex" xmlns:w16cid="http://schemas.microsoft.com/office/word/2016/wordml/cid" xmlns:w16="http://schemas.microsoft.com/office/word/2018/wordml" xmlns:w16sdtdh="http://schemas.microsoft.com/office/word/2020/wordml/sdtdatahash" xmlns:w16se="http://schemas.microsoft.com/office/word/2015/wordml/symex" xmlns:wpg="http://schemas.microsoft.com/office/word/2010/wordprocessingGroup" xmlns:wpi="http://schemas.microsoft.com/office/word/2010/wordprocessingInk" xmlns:wne="http://schemas.microsoft.com/office/word/2006/wordml" xmlns:wps="http://schemas.microsoft.com/office/word/2010/wordprocessingShape" mc:Ignorable="w14 w15 w16se w16cid w16 w16cex w16sdtdh wp14">
+  <w:p>
+    <w:pPr>
+      <w:pStyle w:val="Header"/>
+    </w:pPr>
+  </w:p>
+</w:hdr>
+</file>
+
+<file path=word/header3.xml><?xml version="1.0" encoding="utf-8"?>
+<w:hdr xmlns:wpc="http://schemas.microsoft.com/office/word/2010/wordprocessingCanvas" xmlns:cx="http://schemas.microsoft.com/office/drawing/2014/chartex" xmlns:cx1="http://schemas.microsoft.com/office/drawing/2015/9/8/chartex" xmlns:cx2="http://schemas.microsoft.com/office/drawing/2015/10/21/chartex" xmlns:cx3="http://schemas.microsoft.com/office/drawing/2016/5/9/chartex" xmlns:cx4="http://schemas.microsoft.com/office/drawing/2016/5/10/chartex" xmlns:cx5="http://schemas.microsoft.com/office/drawing/2016/5/11/chartex" xmlns:cx6="http://schemas.microsoft.com/office/drawing/2016/5/12/chartex" xmlns:cx7="http://schemas.microsoft.com/office/drawing/2016/5/13/chartex" xmlns:cx8="http://schemas.microsoft.com/office/drawing/2016/5/14/chartex" xmlns:mc="http://schemas.openxmlformats.org/markup-compatibility/2006" xmlns:aink="http://schemas.microsoft.com/office/drawing/2016/ink" xmlns:am3d="http://schemas.microsoft.com/office/drawing/2017/model3d" xmlns:o="urn:schemas-microsoft-com:office:office" xmlns:r="http://schemas.openxmlformats.org/officeDocument/2006/relationships" xmlns:m="http://schemas.openxmlformats.org/officeDocument/2006/math" xmlns:v="urn:schemas-microsoft-com:vml" xmlns:wp14="http://schemas.microsoft.com/office/word/2010/wordprocessingDrawing" xmlns:wp="http://schemas.openxmlformats.org/drawingml/2006/wordprocessingDrawing" xmlns:w10="urn:schemas-microsoft-com:office:word" xmlns:w="http://schemas.openxmlformats.org/wordprocessingml/2006/main" xmlns:w14="http://schemas.microsoft.com/office/word/2010/wordml" xmlns:w15="http://schemas.microsoft.com/office/word/2012/wordml" xmlns:w16cex="http://schemas.microsoft.com/office/word/2018/wordml/cex" xmlns:w16cid="http://schemas.microsoft.com/office/word/2016/wordml/cid" xmlns:w16="http://schemas.microsoft.com/office/word/2018/wordml" xmlns:w16sdtdh="http://schemas.microsoft.com/office/word/2020/wordml/sdtdatahash" xmlns:w16se="http://schemas.microsoft.com/office/word/2015/wordml/symex" xmlns:wpg="http://schemas.microsoft.com/office/word/2010/wordprocessingGroup" xmlns:wpi="http://schemas.microsoft.com/office/word/2010/wordprocessingInk" xmlns:wne="http://schemas.microsoft.com/office/word/2006/wordml" xmlns:wps="http://schemas.microsoft.com/office/word/2010/wordprocessingShape" mc:Ignorable="w14 w15 w16se w16cid w16 w16cex w16sdtdh wp14">
+  <w:p>
+    <w:pPr>
+      <w:pStyle w:val="Header"/>
+    </w:pPr>
+  </w:p>
+</w:hdr>
 </file>
 
 <file path=word/numbering.xml><?xml version="1.0" encoding="utf-8"?>

</xml_diff>

<commit_message>
Remove network graph screenshot
</commit_message>
<xml_diff>
--- a/src/resources/templates/docx/Summary_Report_Template.docx
+++ b/src/resources/templates/docx/Summary_Report_Template.docx
@@ -71,7 +71,25 @@
                 <w:szCs w:val="36"/>
                 <w:u w:val="single"/>
               </w:rPr>
-              <w:t>Goal Status across {{</w:t>
+              <w:t xml:space="preserve">Goal </w:t>
+            </w:r>
+            <w:r>
+              <w:rPr>
+                <w:rFonts w:ascii="Roboto" w:hAnsi="Roboto"/>
+                <w:sz w:val="36"/>
+                <w:szCs w:val="36"/>
+                <w:u w:val="single"/>
+              </w:rPr>
+              <w:t>s</w:t>
+            </w:r>
+            <w:r>
+              <w:rPr>
+                <w:rFonts w:ascii="Roboto" w:hAnsi="Roboto"/>
+                <w:sz w:val="36"/>
+                <w:szCs w:val="36"/>
+                <w:u w:val="single"/>
+              </w:rPr>
+              <w:t>tatus across {{</w:t>
             </w:r>
             <w:proofErr w:type="spellStart"/>
             <w:r>
@@ -599,82 +617,6 @@
           <w:rFonts w:ascii="Roboto" w:hAnsi="Roboto"/>
         </w:rPr>
       </w:pPr>
-    </w:p>
-    <w:p>
-      <w:pPr>
-        <w:jc w:val="center"/>
-        <w:rPr>
-          <w:rFonts w:ascii="Roboto" w:hAnsi="Roboto"/>
-        </w:rPr>
-      </w:pPr>
-      <w:r>
-        <w:rPr>
-          <w:rFonts w:ascii="Roboto" w:hAnsi="Roboto"/>
-          <w:noProof/>
-        </w:rPr>
-        <w:t xml:space="preserve"> </w:t>
-      </w:r>
-      <w:r>
-        <w:rPr>
-          <w:rFonts w:ascii="Roboto" w:hAnsi="Roboto"/>
-          <w:noProof/>
-        </w:rPr>
-        <w:drawing>
-          <wp:inline distT="0" distB="0" distL="0" distR="0" wp14:anchorId="4566ADD6" wp14:editId="0F27C1E3">
-            <wp:extent cx="3175048" cy="2299854"/>
-            <wp:effectExtent l="0" t="0" r="6350" b="5715"/>
-            <wp:docPr id="8" name="Picture 8" descr="Chart, background pattern&#10;&#10;Description automatically generated"/>
-            <wp:cNvGraphicFramePr>
-              <a:graphicFrameLocks xmlns:a="http://schemas.openxmlformats.org/drawingml/2006/main" noChangeAspect="1"/>
-            </wp:cNvGraphicFramePr>
-            <a:graphic xmlns:a="http://schemas.openxmlformats.org/drawingml/2006/main">
-              <a:graphicData uri="http://schemas.openxmlformats.org/drawingml/2006/picture">
-                <pic:pic xmlns:pic="http://schemas.openxmlformats.org/drawingml/2006/picture">
-                  <pic:nvPicPr>
-                    <pic:cNvPr id="8" name="Picture 8" descr="Chart, background pattern&#10;&#10;Description automatically generated"/>
-                    <pic:cNvPicPr>
-                      <a:picLocks noChangeAspect="1" noChangeArrowheads="1"/>
-                    </pic:cNvPicPr>
-                  </pic:nvPicPr>
-                  <pic:blipFill>
-                    <a:blip r:embed="rId9" cstate="print">
-                      <a:extLst>
-                        <a:ext uri="{28A0092B-C50C-407E-A947-70E740481C1C}">
-                          <a14:useLocalDpi xmlns:a14="http://schemas.microsoft.com/office/drawing/2010/main" val="0"/>
-                        </a:ext>
-                      </a:extLst>
-                    </a:blip>
-                    <a:srcRect/>
-                    <a:stretch>
-                      <a:fillRect/>
-                    </a:stretch>
-                  </pic:blipFill>
-                  <pic:spPr bwMode="auto">
-                    <a:xfrm>
-                      <a:off x="0" y="0"/>
-                      <a:ext cx="3187162" cy="2308629"/>
-                    </a:xfrm>
-                    <a:prstGeom prst="rect">
-                      <a:avLst/>
-                    </a:prstGeom>
-                    <a:noFill/>
-                    <a:ln>
-                      <a:noFill/>
-                    </a:ln>
-                  </pic:spPr>
-                </pic:pic>
-              </a:graphicData>
-            </a:graphic>
-          </wp:inline>
-        </w:drawing>
-      </w:r>
-    </w:p>
-    <w:p>
-      <w:pPr>
-        <w:rPr>
-          <w:rFonts w:ascii="Roboto" w:hAnsi="Roboto"/>
-        </w:rPr>
-      </w:pPr>
       <w:r>
         <w:rPr>
           <w:rFonts w:ascii="Roboto" w:hAnsi="Roboto"/>
@@ -722,7 +664,7 @@
                     </pic:cNvPicPr>
                   </pic:nvPicPr>
                   <pic:blipFill>
-                    <a:blip r:embed="rId10" cstate="print">
+                    <a:blip r:embed="rId9" cstate="print">
                       <a:extLst>
                         <a:ext uri="{28A0092B-C50C-407E-A947-70E740481C1C}">
                           <a14:useLocalDpi xmlns:a14="http://schemas.microsoft.com/office/drawing/2010/main" val="0"/>
@@ -1273,12 +1215,7 @@
       </w:pPr>
     </w:p>
     <w:sectPr>
-      <w:headerReference w:type="even" r:id="rId11"/>
-      <w:headerReference w:type="default" r:id="rId12"/>
-      <w:footerReference w:type="even" r:id="rId13"/>
-      <w:footerReference w:type="default" r:id="rId14"/>
-      <w:headerReference w:type="first" r:id="rId15"/>
-      <w:footerReference w:type="first" r:id="rId16"/>
+      <w:footerReference w:type="default" r:id="rId10"/>
       <w:pgSz w:w="12240" w:h="15840"/>
       <w:pgMar w:top="1440" w:right="1440" w:bottom="1440" w:left="1440" w:header="720" w:footer="720" w:gutter="0"/>
       <w:cols w:space="720"/>
@@ -1314,16 +1251,6 @@
 </file>
 
 <file path=word/footer1.xml><?xml version="1.0" encoding="utf-8"?>
-<w:ftr xmlns:wpc="http://schemas.microsoft.com/office/word/2010/wordprocessingCanvas" xmlns:cx="http://schemas.microsoft.com/office/drawing/2014/chartex" xmlns:cx1="http://schemas.microsoft.com/office/drawing/2015/9/8/chartex" xmlns:cx2="http://schemas.microsoft.com/office/drawing/2015/10/21/chartex" xmlns:cx3="http://schemas.microsoft.com/office/drawing/2016/5/9/chartex" xmlns:cx4="http://schemas.microsoft.com/office/drawing/2016/5/10/chartex" xmlns:cx5="http://schemas.microsoft.com/office/drawing/2016/5/11/chartex" xmlns:cx6="http://schemas.microsoft.com/office/drawing/2016/5/12/chartex" xmlns:cx7="http://schemas.microsoft.com/office/drawing/2016/5/13/chartex" xmlns:cx8="http://schemas.microsoft.com/office/drawing/2016/5/14/chartex" xmlns:mc="http://schemas.openxmlformats.org/markup-compatibility/2006" xmlns:aink="http://schemas.microsoft.com/office/drawing/2016/ink" xmlns:am3d="http://schemas.microsoft.com/office/drawing/2017/model3d" xmlns:o="urn:schemas-microsoft-com:office:office" xmlns:r="http://schemas.openxmlformats.org/officeDocument/2006/relationships" xmlns:m="http://schemas.openxmlformats.org/officeDocument/2006/math" xmlns:v="urn:schemas-microsoft-com:vml" xmlns:wp14="http://schemas.microsoft.com/office/word/2010/wordprocessingDrawing" xmlns:wp="http://schemas.openxmlformats.org/drawingml/2006/wordprocessingDrawing" xmlns:w10="urn:schemas-microsoft-com:office:word" xmlns:w="http://schemas.openxmlformats.org/wordprocessingml/2006/main" xmlns:w14="http://schemas.microsoft.com/office/word/2010/wordml" xmlns:w15="http://schemas.microsoft.com/office/word/2012/wordml" xmlns:w16cex="http://schemas.microsoft.com/office/word/2018/wordml/cex" xmlns:w16cid="http://schemas.microsoft.com/office/word/2016/wordml/cid" xmlns:w16="http://schemas.microsoft.com/office/word/2018/wordml" xmlns:w16sdtdh="http://schemas.microsoft.com/office/word/2020/wordml/sdtdatahash" xmlns:w16se="http://schemas.microsoft.com/office/word/2015/wordml/symex" xmlns:wpg="http://schemas.microsoft.com/office/word/2010/wordprocessingGroup" xmlns:wpi="http://schemas.microsoft.com/office/word/2010/wordprocessingInk" xmlns:wne="http://schemas.microsoft.com/office/word/2006/wordml" xmlns:wps="http://schemas.microsoft.com/office/word/2010/wordprocessingShape" mc:Ignorable="w14 w15 w16se w16cid w16 w16cex w16sdtdh wp14">
-  <w:p>
-    <w:pPr>
-      <w:pStyle w:val="Footer"/>
-    </w:pPr>
-  </w:p>
-</w:ftr>
-</file>
-
-<file path=word/footer2.xml><?xml version="1.0" encoding="utf-8"?>
 <w:ftr xmlns:wpc="http://schemas.microsoft.com/office/word/2010/wordprocessingCanvas" xmlns:cx="http://schemas.microsoft.com/office/drawing/2014/chartex" xmlns:cx1="http://schemas.microsoft.com/office/drawing/2015/9/8/chartex" xmlns:cx2="http://schemas.microsoft.com/office/drawing/2015/10/21/chartex" xmlns:cx3="http://schemas.microsoft.com/office/drawing/2016/5/9/chartex" xmlns:cx4="http://schemas.microsoft.com/office/drawing/2016/5/10/chartex" xmlns:cx5="http://schemas.microsoft.com/office/drawing/2016/5/11/chartex" xmlns:cx6="http://schemas.microsoft.com/office/drawing/2016/5/12/chartex" xmlns:cx7="http://schemas.microsoft.com/office/drawing/2016/5/13/chartex" xmlns:cx8="http://schemas.microsoft.com/office/drawing/2016/5/14/chartex" xmlns:mc="http://schemas.openxmlformats.org/markup-compatibility/2006" xmlns:aink="http://schemas.microsoft.com/office/drawing/2016/ink" xmlns:am3d="http://schemas.microsoft.com/office/drawing/2017/model3d" xmlns:o="urn:schemas-microsoft-com:office:office" xmlns:r="http://schemas.openxmlformats.org/officeDocument/2006/relationships" xmlns:m="http://schemas.openxmlformats.org/officeDocument/2006/math" xmlns:v="urn:schemas-microsoft-com:vml" xmlns:wp14="http://schemas.microsoft.com/office/word/2010/wordprocessingDrawing" xmlns:wp="http://schemas.openxmlformats.org/drawingml/2006/wordprocessingDrawing" xmlns:w10="urn:schemas-microsoft-com:office:word" xmlns:w="http://schemas.openxmlformats.org/wordprocessingml/2006/main" xmlns:w14="http://schemas.microsoft.com/office/word/2010/wordml" xmlns:w15="http://schemas.microsoft.com/office/word/2012/wordml" xmlns:w16cex="http://schemas.microsoft.com/office/word/2018/wordml/cex" xmlns:w16cid="http://schemas.microsoft.com/office/word/2016/wordml/cid" xmlns:w16="http://schemas.microsoft.com/office/word/2018/wordml" xmlns:w16sdtdh="http://schemas.microsoft.com/office/word/2020/wordml/sdtdatahash" xmlns:w16se="http://schemas.microsoft.com/office/word/2015/wordml/symex" xmlns:wpg="http://schemas.microsoft.com/office/word/2010/wordprocessingGroup" xmlns:wpi="http://schemas.microsoft.com/office/word/2010/wordprocessingInk" xmlns:wne="http://schemas.microsoft.com/office/word/2006/wordml" xmlns:wps="http://schemas.microsoft.com/office/word/2010/wordprocessingShape" mc:Ignorable="w14 w15 w16se w16cid w16 w16cex w16sdtdh wp14">
   <w:sdt>
     <w:sdtPr>
@@ -1375,16 +1302,6 @@
 </w:ftr>
 </file>
 
-<file path=word/footer3.xml><?xml version="1.0" encoding="utf-8"?>
-<w:ftr xmlns:wpc="http://schemas.microsoft.com/office/word/2010/wordprocessingCanvas" xmlns:cx="http://schemas.microsoft.com/office/drawing/2014/chartex" xmlns:cx1="http://schemas.microsoft.com/office/drawing/2015/9/8/chartex" xmlns:cx2="http://schemas.microsoft.com/office/drawing/2015/10/21/chartex" xmlns:cx3="http://schemas.microsoft.com/office/drawing/2016/5/9/chartex" xmlns:cx4="http://schemas.microsoft.com/office/drawing/2016/5/10/chartex" xmlns:cx5="http://schemas.microsoft.com/office/drawing/2016/5/11/chartex" xmlns:cx6="http://schemas.microsoft.com/office/drawing/2016/5/12/chartex" xmlns:cx7="http://schemas.microsoft.com/office/drawing/2016/5/13/chartex" xmlns:cx8="http://schemas.microsoft.com/office/drawing/2016/5/14/chartex" xmlns:mc="http://schemas.openxmlformats.org/markup-compatibility/2006" xmlns:aink="http://schemas.microsoft.com/office/drawing/2016/ink" xmlns:am3d="http://schemas.microsoft.com/office/drawing/2017/model3d" xmlns:o="urn:schemas-microsoft-com:office:office" xmlns:r="http://schemas.openxmlformats.org/officeDocument/2006/relationships" xmlns:m="http://schemas.openxmlformats.org/officeDocument/2006/math" xmlns:v="urn:schemas-microsoft-com:vml" xmlns:wp14="http://schemas.microsoft.com/office/word/2010/wordprocessingDrawing" xmlns:wp="http://schemas.openxmlformats.org/drawingml/2006/wordprocessingDrawing" xmlns:w10="urn:schemas-microsoft-com:office:word" xmlns:w="http://schemas.openxmlformats.org/wordprocessingml/2006/main" xmlns:w14="http://schemas.microsoft.com/office/word/2010/wordml" xmlns:w15="http://schemas.microsoft.com/office/word/2012/wordml" xmlns:w16cex="http://schemas.microsoft.com/office/word/2018/wordml/cex" xmlns:w16cid="http://schemas.microsoft.com/office/word/2016/wordml/cid" xmlns:w16="http://schemas.microsoft.com/office/word/2018/wordml" xmlns:w16sdtdh="http://schemas.microsoft.com/office/word/2020/wordml/sdtdatahash" xmlns:w16se="http://schemas.microsoft.com/office/word/2015/wordml/symex" xmlns:wpg="http://schemas.microsoft.com/office/word/2010/wordprocessingGroup" xmlns:wpi="http://schemas.microsoft.com/office/word/2010/wordprocessingInk" xmlns:wne="http://schemas.microsoft.com/office/word/2006/wordml" xmlns:wps="http://schemas.microsoft.com/office/word/2010/wordprocessingShape" mc:Ignorable="w14 w15 w16se w16cid w16 w16cex w16sdtdh wp14">
-  <w:p>
-    <w:pPr>
-      <w:pStyle w:val="Footer"/>
-    </w:pPr>
-  </w:p>
-</w:ftr>
-</file>
-
 <file path=word/footnotes.xml><?xml version="1.0" encoding="utf-8"?>
 <w:footnotes xmlns:wpc="http://schemas.microsoft.com/office/word/2010/wordprocessingCanvas" xmlns:cx="http://schemas.microsoft.com/office/drawing/2014/chartex" xmlns:cx1="http://schemas.microsoft.com/office/drawing/2015/9/8/chartex" xmlns:cx2="http://schemas.microsoft.com/office/drawing/2015/10/21/chartex" xmlns:cx3="http://schemas.microsoft.com/office/drawing/2016/5/9/chartex" xmlns:cx4="http://schemas.microsoft.com/office/drawing/2016/5/10/chartex" xmlns:cx5="http://schemas.microsoft.com/office/drawing/2016/5/11/chartex" xmlns:cx6="http://schemas.microsoft.com/office/drawing/2016/5/12/chartex" xmlns:cx7="http://schemas.microsoft.com/office/drawing/2016/5/13/chartex" xmlns:cx8="http://schemas.microsoft.com/office/drawing/2016/5/14/chartex" xmlns:mc="http://schemas.openxmlformats.org/markup-compatibility/2006" xmlns:aink="http://schemas.microsoft.com/office/drawing/2016/ink" xmlns:am3d="http://schemas.microsoft.com/office/drawing/2017/model3d" xmlns:o="urn:schemas-microsoft-com:office:office" xmlns:r="http://schemas.openxmlformats.org/officeDocument/2006/relationships" xmlns:m="http://schemas.openxmlformats.org/officeDocument/2006/math" xmlns:v="urn:schemas-microsoft-com:vml" xmlns:wp14="http://schemas.microsoft.com/office/word/2010/wordprocessingDrawing" xmlns:wp="http://schemas.openxmlformats.org/drawingml/2006/wordprocessingDrawing" xmlns:w10="urn:schemas-microsoft-com:office:word" xmlns:w="http://schemas.openxmlformats.org/wordprocessingml/2006/main" xmlns:w14="http://schemas.microsoft.com/office/word/2010/wordml" xmlns:w15="http://schemas.microsoft.com/office/word/2012/wordml" xmlns:w16cex="http://schemas.microsoft.com/office/word/2018/wordml/cex" xmlns:w16cid="http://schemas.microsoft.com/office/word/2016/wordml/cid" xmlns:w16="http://schemas.microsoft.com/office/word/2018/wordml" xmlns:w16sdtdh="http://schemas.microsoft.com/office/word/2020/wordml/sdtdatahash" xmlns:w16se="http://schemas.microsoft.com/office/word/2015/wordml/symex" xmlns:wpg="http://schemas.microsoft.com/office/word/2010/wordprocessingGroup" xmlns:wpi="http://schemas.microsoft.com/office/word/2010/wordprocessingInk" xmlns:wne="http://schemas.microsoft.com/office/word/2006/wordml" xmlns:wps="http://schemas.microsoft.com/office/word/2010/wordprocessingShape" mc:Ignorable="w14 w15 w16se w16cid w16 w16cex w16sdtdh wp14">
   <w:footnote w:type="separator" w:id="-1">
@@ -1408,36 +1325,6 @@
     </w:p>
   </w:footnote>
 </w:footnotes>
-</file>
-
-<file path=word/header1.xml><?xml version="1.0" encoding="utf-8"?>
-<w:hdr xmlns:wpc="http://schemas.microsoft.com/office/word/2010/wordprocessingCanvas" xmlns:cx="http://schemas.microsoft.com/office/drawing/2014/chartex" xmlns:cx1="http://schemas.microsoft.com/office/drawing/2015/9/8/chartex" xmlns:cx2="http://schemas.microsoft.com/office/drawing/2015/10/21/chartex" xmlns:cx3="http://schemas.microsoft.com/office/drawing/2016/5/9/chartex" xmlns:cx4="http://schemas.microsoft.com/office/drawing/2016/5/10/chartex" xmlns:cx5="http://schemas.microsoft.com/office/drawing/2016/5/11/chartex" xmlns:cx6="http://schemas.microsoft.com/office/drawing/2016/5/12/chartex" xmlns:cx7="http://schemas.microsoft.com/office/drawing/2016/5/13/chartex" xmlns:cx8="http://schemas.microsoft.com/office/drawing/2016/5/14/chartex" xmlns:mc="http://schemas.openxmlformats.org/markup-compatibility/2006" xmlns:aink="http://schemas.microsoft.com/office/drawing/2016/ink" xmlns:am3d="http://schemas.microsoft.com/office/drawing/2017/model3d" xmlns:o="urn:schemas-microsoft-com:office:office" xmlns:r="http://schemas.openxmlformats.org/officeDocument/2006/relationships" xmlns:m="http://schemas.openxmlformats.org/officeDocument/2006/math" xmlns:v="urn:schemas-microsoft-com:vml" xmlns:wp14="http://schemas.microsoft.com/office/word/2010/wordprocessingDrawing" xmlns:wp="http://schemas.openxmlformats.org/drawingml/2006/wordprocessingDrawing" xmlns:w10="urn:schemas-microsoft-com:office:word" xmlns:w="http://schemas.openxmlformats.org/wordprocessingml/2006/main" xmlns:w14="http://schemas.microsoft.com/office/word/2010/wordml" xmlns:w15="http://schemas.microsoft.com/office/word/2012/wordml" xmlns:w16cex="http://schemas.microsoft.com/office/word/2018/wordml/cex" xmlns:w16cid="http://schemas.microsoft.com/office/word/2016/wordml/cid" xmlns:w16="http://schemas.microsoft.com/office/word/2018/wordml" xmlns:w16sdtdh="http://schemas.microsoft.com/office/word/2020/wordml/sdtdatahash" xmlns:w16se="http://schemas.microsoft.com/office/word/2015/wordml/symex" xmlns:wpg="http://schemas.microsoft.com/office/word/2010/wordprocessingGroup" xmlns:wpi="http://schemas.microsoft.com/office/word/2010/wordprocessingInk" xmlns:wne="http://schemas.microsoft.com/office/word/2006/wordml" xmlns:wps="http://schemas.microsoft.com/office/word/2010/wordprocessingShape" mc:Ignorable="w14 w15 w16se w16cid w16 w16cex w16sdtdh wp14">
-  <w:p>
-    <w:pPr>
-      <w:pStyle w:val="Header"/>
-    </w:pPr>
-  </w:p>
-</w:hdr>
-</file>
-
-<file path=word/header2.xml><?xml version="1.0" encoding="utf-8"?>
-<w:hdr xmlns:wpc="http://schemas.microsoft.com/office/word/2010/wordprocessingCanvas" xmlns:cx="http://schemas.microsoft.com/office/drawing/2014/chartex" xmlns:cx1="http://schemas.microsoft.com/office/drawing/2015/9/8/chartex" xmlns:cx2="http://schemas.microsoft.com/office/drawing/2015/10/21/chartex" xmlns:cx3="http://schemas.microsoft.com/office/drawing/2016/5/9/chartex" xmlns:cx4="http://schemas.microsoft.com/office/drawing/2016/5/10/chartex" xmlns:cx5="http://schemas.microsoft.com/office/drawing/2016/5/11/chartex" xmlns:cx6="http://schemas.microsoft.com/office/drawing/2016/5/12/chartex" xmlns:cx7="http://schemas.microsoft.com/office/drawing/2016/5/13/chartex" xmlns:cx8="http://schemas.microsoft.com/office/drawing/2016/5/14/chartex" xmlns:mc="http://schemas.openxmlformats.org/markup-compatibility/2006" xmlns:aink="http://schemas.microsoft.com/office/drawing/2016/ink" xmlns:am3d="http://schemas.microsoft.com/office/drawing/2017/model3d" xmlns:o="urn:schemas-microsoft-com:office:office" xmlns:r="http://schemas.openxmlformats.org/officeDocument/2006/relationships" xmlns:m="http://schemas.openxmlformats.org/officeDocument/2006/math" xmlns:v="urn:schemas-microsoft-com:vml" xmlns:wp14="http://schemas.microsoft.com/office/word/2010/wordprocessingDrawing" xmlns:wp="http://schemas.openxmlformats.org/drawingml/2006/wordprocessingDrawing" xmlns:w10="urn:schemas-microsoft-com:office:word" xmlns:w="http://schemas.openxmlformats.org/wordprocessingml/2006/main" xmlns:w14="http://schemas.microsoft.com/office/word/2010/wordml" xmlns:w15="http://schemas.microsoft.com/office/word/2012/wordml" xmlns:w16cex="http://schemas.microsoft.com/office/word/2018/wordml/cex" xmlns:w16cid="http://schemas.microsoft.com/office/word/2016/wordml/cid" xmlns:w16="http://schemas.microsoft.com/office/word/2018/wordml" xmlns:w16sdtdh="http://schemas.microsoft.com/office/word/2020/wordml/sdtdatahash" xmlns:w16se="http://schemas.microsoft.com/office/word/2015/wordml/symex" xmlns:wpg="http://schemas.microsoft.com/office/word/2010/wordprocessingGroup" xmlns:wpi="http://schemas.microsoft.com/office/word/2010/wordprocessingInk" xmlns:wne="http://schemas.microsoft.com/office/word/2006/wordml" xmlns:wps="http://schemas.microsoft.com/office/word/2010/wordprocessingShape" mc:Ignorable="w14 w15 w16se w16cid w16 w16cex w16sdtdh wp14">
-  <w:p>
-    <w:pPr>
-      <w:pStyle w:val="Header"/>
-    </w:pPr>
-  </w:p>
-</w:hdr>
-</file>
-
-<file path=word/header3.xml><?xml version="1.0" encoding="utf-8"?>
-<w:hdr xmlns:wpc="http://schemas.microsoft.com/office/word/2010/wordprocessingCanvas" xmlns:cx="http://schemas.microsoft.com/office/drawing/2014/chartex" xmlns:cx1="http://schemas.microsoft.com/office/drawing/2015/9/8/chartex" xmlns:cx2="http://schemas.microsoft.com/office/drawing/2015/10/21/chartex" xmlns:cx3="http://schemas.microsoft.com/office/drawing/2016/5/9/chartex" xmlns:cx4="http://schemas.microsoft.com/office/drawing/2016/5/10/chartex" xmlns:cx5="http://schemas.microsoft.com/office/drawing/2016/5/11/chartex" xmlns:cx6="http://schemas.microsoft.com/office/drawing/2016/5/12/chartex" xmlns:cx7="http://schemas.microsoft.com/office/drawing/2016/5/13/chartex" xmlns:cx8="http://schemas.microsoft.com/office/drawing/2016/5/14/chartex" xmlns:mc="http://schemas.openxmlformats.org/markup-compatibility/2006" xmlns:aink="http://schemas.microsoft.com/office/drawing/2016/ink" xmlns:am3d="http://schemas.microsoft.com/office/drawing/2017/model3d" xmlns:o="urn:schemas-microsoft-com:office:office" xmlns:r="http://schemas.openxmlformats.org/officeDocument/2006/relationships" xmlns:m="http://schemas.openxmlformats.org/officeDocument/2006/math" xmlns:v="urn:schemas-microsoft-com:vml" xmlns:wp14="http://schemas.microsoft.com/office/word/2010/wordprocessingDrawing" xmlns:wp="http://schemas.openxmlformats.org/drawingml/2006/wordprocessingDrawing" xmlns:w10="urn:schemas-microsoft-com:office:word" xmlns:w="http://schemas.openxmlformats.org/wordprocessingml/2006/main" xmlns:w14="http://schemas.microsoft.com/office/word/2010/wordml" xmlns:w15="http://schemas.microsoft.com/office/word/2012/wordml" xmlns:w16cex="http://schemas.microsoft.com/office/word/2018/wordml/cex" xmlns:w16cid="http://schemas.microsoft.com/office/word/2016/wordml/cid" xmlns:w16="http://schemas.microsoft.com/office/word/2018/wordml" xmlns:w16sdtdh="http://schemas.microsoft.com/office/word/2020/wordml/sdtdatahash" xmlns:w16se="http://schemas.microsoft.com/office/word/2015/wordml/symex" xmlns:wpg="http://schemas.microsoft.com/office/word/2010/wordprocessingGroup" xmlns:wpi="http://schemas.microsoft.com/office/word/2010/wordprocessingInk" xmlns:wne="http://schemas.microsoft.com/office/word/2006/wordml" xmlns:wps="http://schemas.microsoft.com/office/word/2010/wordprocessingShape" mc:Ignorable="w14 w15 w16se w16cid w16 w16cex w16sdtdh wp14">
-  <w:p>
-    <w:pPr>
-      <w:pStyle w:val="Header"/>
-    </w:pPr>
-  </w:p>
-</w:hdr>
 </file>
 
 <file path=word/numbering.xml><?xml version="1.0" encoding="utf-8"?>

</xml_diff>